<commit_message>
added makefile in doc
</commit_message>
<xml_diff>
--- a/UserManual.docx
+++ b/UserManual.docx
@@ -248,10 +248,7 @@
         <w:spacing w:after="0" w:line="240" w:lineRule="auto"/>
       </w:pPr>
       <w:r>
-        <w:t>UML</w:t>
-      </w:r>
-      <w:r>
-        <w:t>.png</w:t>
+        <w:t>Makefile</w:t>
       </w:r>
     </w:p>
     <w:p>
@@ -264,6 +261,22 @@
         <w:spacing w:after="0" w:line="240" w:lineRule="auto"/>
       </w:pPr>
       <w:r>
+        <w:t>UML</w:t>
+      </w:r>
+      <w:r>
+        <w:t>.png</w:t>
+      </w:r>
+    </w:p>
+    <w:p>
+      <w:pPr>
+        <w:pStyle w:val="ListParagraph"/>
+        <w:numPr>
+          <w:ilvl w:val="1"/>
+          <w:numId w:val="1"/>
+        </w:numPr>
+        <w:spacing w:after="0" w:line="240" w:lineRule="auto"/>
+      </w:pPr>
+      <w:r>
         <w:t>UserManual.docx</w:t>
       </w:r>
     </w:p>
@@ -451,7 +464,15 @@
         <w:t xml:space="preserve"> All output goes to the console. </w:t>
       </w:r>
       <w:r>
-        <w:t>Output will be similar to:</w:t>
+        <w:t xml:space="preserve">Output will be </w:t>
+      </w:r>
+      <w:proofErr w:type="gramStart"/>
+      <w:r>
+        <w:t>similar to</w:t>
+      </w:r>
+      <w:proofErr w:type="gramEnd"/>
+      <w:r>
+        <w:t>:</w:t>
       </w:r>
     </w:p>
     <w:p>
@@ -468,9 +489,11 @@
         <w:spacing w:after="0" w:line="240" w:lineRule="auto"/>
         <w:ind w:left="720"/>
       </w:pPr>
+      <w:proofErr w:type="spellStart"/>
       <w:r>
         <w:t>Userid</w:t>
       </w:r>
+      <w:proofErr w:type="spellEnd"/>
       <w:r>
         <w:tab/>
       </w:r>
@@ -504,9 +527,11 @@
       <w:r>
         <w:tab/>
       </w:r>
+      <w:proofErr w:type="spellStart"/>
       <w:r>
         <w:t>mxotcyqjh</w:t>
       </w:r>
+      <w:proofErr w:type="spellEnd"/>
       <w:r>
         <w:tab/>
       </w:r>
@@ -525,9 +550,11 @@
       <w:r>
         <w:tab/>
       </w:r>
+      <w:proofErr w:type="spellStart"/>
       <w:r>
         <w:t>fygurcvbi</w:t>
       </w:r>
+      <w:proofErr w:type="spellEnd"/>
       <w:r>
         <w:tab/>
       </w:r>
@@ -546,9 +573,11 @@
       <w:r>
         <w:tab/>
       </w:r>
+      <w:proofErr w:type="spellStart"/>
       <w:r>
         <w:t>yfhpvjuhm</w:t>
       </w:r>
+      <w:proofErr w:type="spellEnd"/>
       <w:r>
         <w:tab/>
       </w:r>

</xml_diff>